<commit_message>
fix: format laporan, hapus kode tak berguna
</commit_message>
<xml_diff>
--- a/public/format/format-laporan.docx
+++ b/public/format/format-laporan.docx
@@ -37,7 +37,7 @@
           <w:rFonts w:ascii="Arial" w:hAnsi="Arial" w:cs="Arial"/>
           <w:sz w:val="20"/>
           <w:szCs w:val="20"/>
-          <w:lang w:val="en-US"/>
+          <w:lang w:val="id-ID"/>
         </w:rPr>
       </w:pPr>
       <w:r>
@@ -48,6 +48,15 @@
           <w:lang w:val="en-US"/>
         </w:rPr>
         <w:t>Tanggal ${date_filter_awal} sampai ${date_filter_akhir}</w:t>
+      </w:r>
+      <w:r>
+        <w:rPr>
+          <w:rFonts w:ascii="Arial" w:hAnsi="Arial" w:cs="Arial"/>
+          <w:sz w:val="20"/>
+          <w:szCs w:val="20"/>
+          <w:lang w:val="id-ID"/>
+        </w:rPr>
+        <w:t xml:space="preserve"> untuk ${jenis_filter}</w:t>
       </w:r>
     </w:p>
     <w:p>

</xml_diff>